<commit_message>
New translations [template]  - deriv affiliate team - seminar - email 1.docx (Thai)
</commit_message>
<xml_diff>
--- a/public/email/crowdin/translations/th/[TEMPLATE]  - Deriv Affiliate team - seminar - EMAIL 1.docx
+++ b/public/email/crowdin/translations/th/[TEMPLATE]  - Deriv Affiliate team - seminar - EMAIL 1.docx
@@ -13,7 +13,7 @@
         <w:pStyle w:val="P68B1DB1-Normal1"/>
       </w:pPr>
       <w:r>
-        <w:t xml:space="preserve">ENGLISH / </w:t>
+        <w:t xml:space="preserve">ภาษาอังกฤษ / </w:t>
       </w:r>
       <w:hyperlink w:anchor="p49jshfwap3b">
         <w:r>
@@ -21,7 +21,7 @@
             <w:color w:val="1155cc"/>
             <w:u w:val="single"/>
           </w:rPr>
-          <w:t>SPANISH</w:t>
+          <w:t>ภาษาสเปน</w:t>
         </w:r>
       </w:hyperlink>
       <w:r>
@@ -33,7 +33,7 @@
             <w:color w:val="1155cc"/>
             <w:u w:val="single"/>
           </w:rPr>
-          <w:t xml:space="preserve">PORTUGUESE </w:t>
+          <w:t>ภาษาโปรตุเกส</w:t>
         </w:r>
       </w:hyperlink>
       <w:r>
@@ -45,7 +45,7 @@
             <w:color w:val="1155cc"/>
             <w:u w:val="single"/>
           </w:rPr>
-          <w:t xml:space="preserve">FRENCH </w:t>
+          <w:t>ภาษาฝรั่งเศส</w:t>
         </w:r>
       </w:hyperlink>
       <w:r>
@@ -57,7 +57,7 @@
             <w:color w:val="1155cc"/>
             <w:u w:val="single"/>
           </w:rPr>
-          <w:t xml:space="preserve">VIETNAMESE </w:t>
+          <w:t>ภาษาเวียดนาม</w:t>
         </w:r>
       </w:hyperlink>
       <w:r>
@@ -69,7 +69,7 @@
             <w:color w:val="1155cc"/>
             <w:u w:val="single"/>
           </w:rPr>
-          <w:t>THAI</w:t>
+          <w:t>ภาษาไทย</w:t>
         </w:r>
       </w:hyperlink>
     </w:p>
@@ -182,11 +182,11 @@
               <w:rPr>
                 <w:b w:val="1"/>
               </w:rPr>
-              <w:t>Background:</w:t>
+              <w:t>ภูมิหลัง:</w:t>
             </w:r>
             <w:r>
               <w:br w:type="textWrapping"/>
-              <w:t xml:space="preserve">This is an invitation for affiliates to a meeting in their country or city. This is the first email to go out </w:t>
+              <w:t xml:space="preserve">นี่คือคำเชิญให้กับพันธมิตรในการประชุมในประเทศหรือเมืองของพวกเขา นี่คืออีเมลฉบับแรกที่จะส่งออกไป </w:t>
             </w:r>
           </w:p>
         </w:tc>
@@ -220,42 +220,42 @@
         <w:pStyle w:val="P68B1DB1-Normal1"/>
       </w:pPr>
       <w:r>
-        <w:t>ENGLISH</w:t>
-      </w:r>
-    </w:p>
-    <w:p>
-      <w:pPr>
-        <w:rPr>
-          <w:rFonts w:ascii="IBM Plex Sans" w:hAnsi="IBM Plex Sans" w:cs="IBM Plex Sans" w:eastAsia="IBM Plex Sans"/>
-          <w:b w:val="1"/>
-        </w:rPr>
-      </w:pPr>
-    </w:p>
-    <w:p>
-      <w:pPr>
-        <w:rPr>
-          <w:rFonts w:ascii="IBM Plex Sans" w:hAnsi="IBM Plex Sans" w:cs="IBM Plex Sans" w:eastAsia="IBM Plex Sans"/>
-          <w:b w:val="1"/>
-        </w:rPr>
-        <w:pStyle w:val="P68B1DB1-Normal2"/>
-      </w:pPr>
-      <w:r>
-        <w:rPr>
-          <w:b w:val="1"/>
-        </w:rPr>
-        <w:t xml:space="preserve">Subject line:</w:t>
-      </w:r>
-      <w:r>
-        <w:br w:type="textWrapping"/>
-        <w:t xml:space="preserve">Deriv Affiliate meeting | [CITY NAME] | [DATE]</w:t>
-        <w:br w:type="textWrapping"/>
-        <w:br w:type="textWrapping"/>
-      </w:r>
-      <w:r>
-        <w:rPr>
-          <w:b w:val="1"/>
-        </w:rPr>
-        <w:t>Body:</w:t>
+        <w:t>ภาษาอังกฤษ</w:t>
+      </w:r>
+    </w:p>
+    <w:p>
+      <w:pPr>
+        <w:rPr>
+          <w:rFonts w:ascii="IBM Plex Sans" w:hAnsi="IBM Plex Sans" w:cs="IBM Plex Sans" w:eastAsia="IBM Plex Sans"/>
+          <w:b w:val="1"/>
+        </w:rPr>
+      </w:pPr>
+    </w:p>
+    <w:p>
+      <w:pPr>
+        <w:rPr>
+          <w:rFonts w:ascii="IBM Plex Sans" w:hAnsi="IBM Plex Sans" w:cs="IBM Plex Sans" w:eastAsia="IBM Plex Sans"/>
+          <w:b w:val="1"/>
+        </w:rPr>
+        <w:pStyle w:val="P68B1DB1-Normal2"/>
+      </w:pPr>
+      <w:r>
+        <w:rPr>
+          <w:b w:val="1"/>
+        </w:rPr>
+        <w:t xml:space="preserve">หัวเรื่อง: </w:t>
+      </w:r>
+      <w:r>
+        <w:br w:type="textWrapping"/>
+        <w:t xml:space="preserve">การประชุมพันธมิตรของ Deriv | [CITY NAME] | [DATE]</w:t>
+        <w:br w:type="textWrapping"/>
+        <w:br w:type="textWrapping"/>
+      </w:r>
+      <w:r>
+        <w:rPr>
+          <w:b w:val="1"/>
+        </w:rPr>
+        <w:t>เนื้อหา:</w:t>
       </w:r>
     </w:p>
     <w:p>
@@ -270,45 +270,39 @@
       <w:bookmarkStart w:colFirst="0" w:colLast="0" w:name="_elswkhobl3ky" w:id="1"/>
       <w:bookmarkEnd w:id="1"/>
       <w:r>
-        <w:t xml:space="preserve">See you in [CITY NAME]!</w:t>
-      </w:r>
-    </w:p>
-    <w:p>
-      <w:pPr>
-        <w:rPr>
-          <w:rFonts w:ascii="IBM Plex Sans" w:hAnsi="IBM Plex Sans" w:cs="IBM Plex Sans" w:eastAsia="IBM Plex Sans"/>
-        </w:rPr>
-        <w:pStyle w:val="P68B1DB1-Normal2"/>
-      </w:pPr>
-      <w:r>
-        <w:t xml:space="preserve">Great news! We will be in [CITY NAME] from</w:t>
-      </w:r>
-      <w:r>
-        <w:rPr>
-          <w:b w:val="1"/>
-        </w:rPr>
-        <w:t xml:space="preserve"> </w:t>
-      </w:r>
-      <w:r>
-        <w:t xml:space="preserve">[DATE] to [DATE] 2023. Our affiliate team, led by [COUNTRY] Country Manager [AFFILIATE MANAGER NAME], look forward to an exclusive one-on-one session with you.</w:t>
-      </w:r>
-    </w:p>
-    <w:p>
-      <w:pPr>
-        <w:rPr>
-          <w:rFonts w:ascii="IBM Plex Sans" w:hAnsi="IBM Plex Sans" w:cs="IBM Plex Sans" w:eastAsia="IBM Plex Sans"/>
-        </w:rPr>
-      </w:pPr>
-    </w:p>
-    <w:p>
-      <w:pPr>
-        <w:rPr>
-          <w:rFonts w:ascii="IBM Plex Sans" w:hAnsi="IBM Plex Sans" w:cs="IBM Plex Sans" w:eastAsia="IBM Plex Sans"/>
-        </w:rPr>
-        <w:pStyle w:val="P68B1DB1-Normal2"/>
-      </w:pPr>
-      <w:r>
-        <w:t xml:space="preserve">We’d love to hear about your experience with our affiliate programme. If there’s any way we can improve your experience, here’s your chance to tell us.</w:t>
+        <w:t xml:space="preserve">แล้วพบกันที่ [CITY NAME]!</w:t>
+      </w:r>
+    </w:p>
+    <w:p>
+      <w:pPr>
+        <w:rPr>
+          <w:rFonts w:ascii="IBM Plex Sans" w:hAnsi="IBM Plex Sans" w:cs="IBM Plex Sans" w:eastAsia="IBM Plex Sans"/>
+        </w:rPr>
+        <w:pStyle w:val="P68B1DB1-Normal2"/>
+      </w:pPr>
+      <w:r>
+        <w:t xml:space="preserve">ข่าวดี! พวกเราจะอยู่ที่ [CITY NAME] ตั้งแต่</w:t>
+      </w:r>
+      <w:r>
+        <w:t xml:space="preserve">[DATE] ถึง [DATE] ปี 2023 ทีมพันธมิตรของเราที่นำโดยผู้จัดการประเทศ [COUNTRY] [AFFILIATE MANAGER NAME] ตั้งตารอคอยที่จะพบคุณอย่างเป็นกันเอง</w:t>
+      </w:r>
+    </w:p>
+    <w:p>
+      <w:pPr>
+        <w:rPr>
+          <w:rFonts w:ascii="IBM Plex Sans" w:hAnsi="IBM Plex Sans" w:cs="IBM Plex Sans" w:eastAsia="IBM Plex Sans"/>
+        </w:rPr>
+      </w:pPr>
+    </w:p>
+    <w:p>
+      <w:pPr>
+        <w:rPr>
+          <w:rFonts w:ascii="IBM Plex Sans" w:hAnsi="IBM Plex Sans" w:cs="IBM Plex Sans" w:eastAsia="IBM Plex Sans"/>
+        </w:rPr>
+        <w:pStyle w:val="P68B1DB1-Normal2"/>
+      </w:pPr>
+      <w:r>
+        <w:t xml:space="preserve">เรายินดีรับฟังประสบการณ์ของคุณเกี่ยวกับโปรแกรมพันธมิตรของเรา หากมีวิธีใดที่เราสามารถปรับปรุงประสบการณ์ของคุณ นี่คือโอกาสที่คุณจะบอกเรา</w:t>
       </w:r>
     </w:p>
     <w:p>
@@ -327,54 +321,48 @@
         <w:pStyle w:val="P68B1DB1-Normal4"/>
       </w:pPr>
       <w:r>
-        <w:t>When?</w:t>
-      </w:r>
-    </w:p>
-    <w:p>
-      <w:pPr>
-        <w:rPr>
-          <w:rFonts w:ascii="IBM Plex Sans" w:hAnsi="IBM Plex Sans" w:cs="IBM Plex Sans" w:eastAsia="IBM Plex Sans"/>
-          <w:b w:val="1"/>
-        </w:rPr>
-        <w:pStyle w:val="P68B1DB1-Normal2"/>
-      </w:pPr>
-      <w:r>
-        <w:t xml:space="preserve">A 1-hour slot between 9:00 AM and 6:00 PM</w:t>
-      </w:r>
-      <w:r>
-        <w:rPr>
-          <w:b w:val="1"/>
-        </w:rPr>
-        <w:t xml:space="preserve"> </w:t>
-      </w:r>
-      <w:r>
-        <w:t xml:space="preserve">from [DATE] to [DATE]</w:t>
-      </w:r>
-    </w:p>
-    <w:p>
-      <w:pPr>
-        <w:rPr>
-          <w:rFonts w:ascii="IBM Plex Sans" w:hAnsi="IBM Plex Sans" w:cs="IBM Plex Sans" w:eastAsia="IBM Plex Sans"/>
-          <w:b w:val="1"/>
-        </w:rPr>
-      </w:pPr>
-    </w:p>
-    <w:p>
-      <w:pPr>
-        <w:rPr>
-          <w:rFonts w:ascii="IBM Plex Sans" w:hAnsi="IBM Plex Sans" w:cs="IBM Plex Sans" w:eastAsia="IBM Plex Sans"/>
-        </w:rPr>
-        <w:pStyle w:val="P68B1DB1-Normal2"/>
-      </w:pPr>
-      <w:r>
-        <w:rPr>
-          <w:b w:val="1"/>
-        </w:rPr>
-        <w:t>Where?</w:t>
-        <w:br w:type="textWrapping"/>
-      </w:r>
-      <w:r>
-        <w:t xml:space="preserve">To be confirmed</w:t>
+        <w:t>เมื่อไหร่?</w:t>
+      </w:r>
+    </w:p>
+    <w:p>
+      <w:pPr>
+        <w:rPr>
+          <w:rFonts w:ascii="IBM Plex Sans" w:hAnsi="IBM Plex Sans" w:cs="IBM Plex Sans" w:eastAsia="IBM Plex Sans"/>
+          <w:b w:val="1"/>
+        </w:rPr>
+        <w:pStyle w:val="P68B1DB1-Normal2"/>
+      </w:pPr>
+      <w:r>
+        <w:t xml:space="preserve">ช่วงเวลา 1 ชั่วโมงระหว่าง 9:00 น. ถึง 18:00 น.</w:t>
+      </w:r>
+      <w:r>
+        <w:t xml:space="preserve">ตั้งแต่วันที่ [DATE] ถึง [DATE]</w:t>
+      </w:r>
+    </w:p>
+    <w:p>
+      <w:pPr>
+        <w:rPr>
+          <w:rFonts w:ascii="IBM Plex Sans" w:hAnsi="IBM Plex Sans" w:cs="IBM Plex Sans" w:eastAsia="IBM Plex Sans"/>
+          <w:b w:val="1"/>
+        </w:rPr>
+      </w:pPr>
+    </w:p>
+    <w:p>
+      <w:pPr>
+        <w:rPr>
+          <w:rFonts w:ascii="IBM Plex Sans" w:hAnsi="IBM Plex Sans" w:cs="IBM Plex Sans" w:eastAsia="IBM Plex Sans"/>
+        </w:rPr>
+        <w:pStyle w:val="P68B1DB1-Normal2"/>
+      </w:pPr>
+      <w:r>
+        <w:rPr>
+          <w:b w:val="1"/>
+        </w:rPr>
+        <w:t>ที่ไหน?</w:t>
+        <w:br w:type="textWrapping"/>
+      </w:r>
+      <w:r>
+        <w:t>รอยืนยัน</w:t>
       </w:r>
     </w:p>
     <w:p>
@@ -393,90 +381,90 @@
         <w:pStyle w:val="P68B1DB1-Normal4"/>
       </w:pPr>
       <w:r>
-        <w:t xml:space="preserve">How to book a slot?</w:t>
-      </w:r>
-    </w:p>
-    <w:p>
-      <w:pPr>
-        <w:rPr>
-          <w:rFonts w:ascii="IBM Plex Sans" w:hAnsi="IBM Plex Sans" w:cs="IBM Plex Sans" w:eastAsia="IBM Plex Sans"/>
-        </w:rPr>
-        <w:pStyle w:val="P68B1DB1-Normal2"/>
-      </w:pPr>
-      <w:r>
-        <w:t xml:space="preserve">Pick a date and time, and reply to this email by [DATE]  (first come, first served)</w:t>
-      </w:r>
-    </w:p>
-    <w:p>
-      <w:pPr>
-        <w:rPr>
-          <w:rFonts w:ascii="IBM Plex Sans" w:hAnsi="IBM Plex Sans" w:cs="IBM Plex Sans" w:eastAsia="IBM Plex Sans"/>
-        </w:rPr>
-      </w:pPr>
-    </w:p>
-    <w:p>
-      <w:pPr>
-        <w:rPr>
-          <w:rFonts w:ascii="IBM Plex Sans" w:hAnsi="IBM Plex Sans" w:cs="IBM Plex Sans" w:eastAsia="IBM Plex Sans"/>
-        </w:rPr>
-        <w:pStyle w:val="P68B1DB1-Normal2"/>
-      </w:pPr>
-      <w:r>
-        <w:t xml:space="preserve">You’re welcome to bring along your clients and friends interested in learning more about trading on Deriv.</w:t>
-      </w:r>
-    </w:p>
-    <w:p>
-      <w:pPr>
-        <w:rPr>
-          <w:rFonts w:ascii="IBM Plex Sans" w:hAnsi="IBM Plex Sans" w:cs="IBM Plex Sans" w:eastAsia="IBM Plex Sans"/>
-        </w:rPr>
-      </w:pPr>
-    </w:p>
-    <w:p>
-      <w:pPr>
-        <w:rPr>
-          <w:rFonts w:ascii="IBM Plex Sans" w:hAnsi="IBM Plex Sans" w:cs="IBM Plex Sans" w:eastAsia="IBM Plex Sans"/>
-        </w:rPr>
-        <w:pStyle w:val="P68B1DB1-Normal2"/>
-      </w:pPr>
-      <w:r>
-        <w:t xml:space="preserve">We’re grateful for your continuous support and look forward to meeting you!</w:t>
-      </w:r>
-    </w:p>
-    <w:p>
-      <w:pPr>
-        <w:rPr>
-          <w:rFonts w:ascii="IBM Plex Sans" w:hAnsi="IBM Plex Sans" w:cs="IBM Plex Sans" w:eastAsia="IBM Plex Sans"/>
-        </w:rPr>
-      </w:pPr>
-    </w:p>
-    <w:p>
-      <w:pPr>
-        <w:rPr>
-          <w:rFonts w:ascii="IBM Plex Sans" w:hAnsi="IBM Plex Sans" w:cs="IBM Plex Sans" w:eastAsia="IBM Plex Sans"/>
-        </w:rPr>
-        <w:pStyle w:val="P68B1DB1-Normal2"/>
-      </w:pPr>
-      <w:r>
-        <w:t xml:space="preserve">P.S. We’re giving out free Deriv merchandise. Don’t miss out!</w:t>
-      </w:r>
-    </w:p>
-    <w:p>
-      <w:pPr>
-        <w:rPr>
-          <w:rFonts w:ascii="IBM Plex Sans" w:hAnsi="IBM Plex Sans" w:cs="IBM Plex Sans" w:eastAsia="IBM Plex Sans"/>
-        </w:rPr>
-      </w:pPr>
-    </w:p>
-    <w:p>
-      <w:pPr>
-        <w:rPr>
-          <w:rFonts w:ascii="IBM Plex Sans" w:hAnsi="IBM Plex Sans" w:cs="IBM Plex Sans" w:eastAsia="IBM Plex Sans"/>
-        </w:rPr>
-        <w:pStyle w:val="P68B1DB1-Normal2"/>
-      </w:pPr>
-      <w:r>
-        <w:t xml:space="preserve">If you have questions, contact us </w:t>
+        <w:t>วิธีจองช่วงเวลา?</w:t>
+      </w:r>
+    </w:p>
+    <w:p>
+      <w:pPr>
+        <w:rPr>
+          <w:rFonts w:ascii="IBM Plex Sans" w:hAnsi="IBM Plex Sans" w:cs="IBM Plex Sans" w:eastAsia="IBM Plex Sans"/>
+        </w:rPr>
+        <w:pStyle w:val="P68B1DB1-Normal2"/>
+      </w:pPr>
+      <w:r>
+        <w:t xml:space="preserve">เลือกวันที่และเวลา และตอบกลับอีเมลนี้ภายใน [DATE] (มาก่อนได้ก่อน)</w:t>
+      </w:r>
+    </w:p>
+    <w:p>
+      <w:pPr>
+        <w:rPr>
+          <w:rFonts w:ascii="IBM Plex Sans" w:hAnsi="IBM Plex Sans" w:cs="IBM Plex Sans" w:eastAsia="IBM Plex Sans"/>
+        </w:rPr>
+      </w:pPr>
+    </w:p>
+    <w:p>
+      <w:pPr>
+        <w:rPr>
+          <w:rFonts w:ascii="IBM Plex Sans" w:hAnsi="IBM Plex Sans" w:cs="IBM Plex Sans" w:eastAsia="IBM Plex Sans"/>
+        </w:rPr>
+        <w:pStyle w:val="P68B1DB1-Normal2"/>
+      </w:pPr>
+      <w:r>
+        <w:t xml:space="preserve">คุณสามารถพาลูกค้าและเพื่อนที่สนใจเรียนรู้เพิ่มเติมเกี่ยวกับการเทรดบน Deriv ได้ด้วย</w:t>
+      </w:r>
+    </w:p>
+    <w:p>
+      <w:pPr>
+        <w:rPr>
+          <w:rFonts w:ascii="IBM Plex Sans" w:hAnsi="IBM Plex Sans" w:cs="IBM Plex Sans" w:eastAsia="IBM Plex Sans"/>
+        </w:rPr>
+      </w:pPr>
+    </w:p>
+    <w:p>
+      <w:pPr>
+        <w:rPr>
+          <w:rFonts w:ascii="IBM Plex Sans" w:hAnsi="IBM Plex Sans" w:cs="IBM Plex Sans" w:eastAsia="IBM Plex Sans"/>
+        </w:rPr>
+        <w:pStyle w:val="P68B1DB1-Normal2"/>
+      </w:pPr>
+      <w:r>
+        <w:t>เราขอบคุณสำหรับการสนับสนุนของคุณและหวังว่าจะได้พบกัน!</w:t>
+      </w:r>
+    </w:p>
+    <w:p>
+      <w:pPr>
+        <w:rPr>
+          <w:rFonts w:ascii="IBM Plex Sans" w:hAnsi="IBM Plex Sans" w:cs="IBM Plex Sans" w:eastAsia="IBM Plex Sans"/>
+        </w:rPr>
+      </w:pPr>
+    </w:p>
+    <w:p>
+      <w:pPr>
+        <w:rPr>
+          <w:rFonts w:ascii="IBM Plex Sans" w:hAnsi="IBM Plex Sans" w:cs="IBM Plex Sans" w:eastAsia="IBM Plex Sans"/>
+        </w:rPr>
+        <w:pStyle w:val="P68B1DB1-Normal2"/>
+      </w:pPr>
+      <w:r>
+        <w:t xml:space="preserve">ป.ล. เราจะแจกสินค้าของ Deriv ฟรี อย่าพลาดโอกาสนี้!</w:t>
+      </w:r>
+    </w:p>
+    <w:p>
+      <w:pPr>
+        <w:rPr>
+          <w:rFonts w:ascii="IBM Plex Sans" w:hAnsi="IBM Plex Sans" w:cs="IBM Plex Sans" w:eastAsia="IBM Plex Sans"/>
+        </w:rPr>
+      </w:pPr>
+    </w:p>
+    <w:p>
+      <w:pPr>
+        <w:rPr>
+          <w:rFonts w:ascii="IBM Plex Sans" w:hAnsi="IBM Plex Sans" w:cs="IBM Plex Sans" w:eastAsia="IBM Plex Sans"/>
+        </w:rPr>
+        <w:pStyle w:val="P68B1DB1-Normal2"/>
+      </w:pPr>
+      <w:r>
+        <w:t xml:space="preserve">หากคุณมีคำถามใดๆ โปรดติดต่อเราผ่านทาง </w:t>
       </w:r>
     </w:p>
     <w:p>
@@ -506,11 +494,11 @@
         <w:rPr>
           <w:b w:val="1"/>
         </w:rPr>
-        <w:t>SPANISH</w:t>
-        <w:br w:type="textWrapping"/>
-      </w:r>
-      <w:r>
-        <w:t xml:space="preserve">Back to</w:t>
+        <w:t>ภาษาสเปน</w:t>
+        <w:br w:type="textWrapping"/>
+      </w:r>
+      <w:r>
+        <w:t>กลับไปที่</w:t>
       </w:r>
       <w:r>
         <w:rPr>
@@ -525,7 +513,7 @@
             <w:color w:val="1155cc"/>
             <w:u w:val="single"/>
           </w:rPr>
-          <w:t>English</w:t>
+          <w:t>ภาษาอังกฤษ</w:t>
         </w:r>
       </w:hyperlink>
     </w:p>
@@ -549,7 +537,7 @@
         <w:rPr>
           <w:b w:val="1"/>
         </w:rPr>
-        <w:t xml:space="preserve">Subject line:</w:t>
+        <w:t xml:space="preserve">หัวเรื่อง: </w:t>
       </w:r>
       <w:r>
         <w:br w:type="textWrapping"/>
@@ -561,7 +549,7 @@
         <w:rPr>
           <w:b w:val="1"/>
         </w:rPr>
-        <w:t>Body:</w:t>
+        <w:t>เนื้อหา:</w:t>
       </w:r>
     </w:p>
     <w:p>
@@ -576,36 +564,36 @@
       <w:bookmarkStart w:colFirst="0" w:colLast="0" w:name="_pfbacnt3f3qn" w:id="3"/>
       <w:bookmarkEnd w:id="3"/>
       <w:r>
-        <w:t xml:space="preserve">Nos vemos en [CITY NAME]!</w:t>
-      </w:r>
-    </w:p>
-    <w:p>
-      <w:pPr>
-        <w:rPr>
-          <w:rFonts w:ascii="IBM Plex Sans" w:hAnsi="IBM Plex Sans" w:cs="IBM Plex Sans" w:eastAsia="IBM Plex Sans"/>
-        </w:rPr>
-        <w:pStyle w:val="P68B1DB1-Normal2"/>
-      </w:pPr>
-      <w:r>
-        <w:t xml:space="preserve">¡Buenas noticias! Estaremos en [CITY NAME] desde el [DATE] hasta el [DATE] de 2023. Nuestro equipo de afiliados, dirigido por el Gerente de Cuentas [AFFILIATE MANAGER NAME] de [COUNTRY], espera tener una sesión exclusiva contigo.</w:t>
-      </w:r>
-    </w:p>
-    <w:p>
-      <w:pPr>
-        <w:rPr>
-          <w:rFonts w:ascii="IBM Plex Sans" w:hAnsi="IBM Plex Sans" w:cs="IBM Plex Sans" w:eastAsia="IBM Plex Sans"/>
-        </w:rPr>
-      </w:pPr>
-    </w:p>
-    <w:p>
-      <w:pPr>
-        <w:rPr>
-          <w:rFonts w:ascii="IBM Plex Sans" w:hAnsi="IBM Plex Sans" w:cs="IBM Plex Sans" w:eastAsia="IBM Plex Sans"/>
-        </w:rPr>
-        <w:pStyle w:val="P68B1DB1-Normal2"/>
-      </w:pPr>
-      <w:r>
-        <w:t xml:space="preserve">Nos encantaría conocer tu experiencia con nuestro programa de afiliados. Si hay alguna forma en la que podamos mejorar tu experiencia, esta es tu oportunidad para contarnos.</w:t>
+        <w:t xml:space="preserve">เจอกันที่ [CITY NAME]!</w:t>
+      </w:r>
+    </w:p>
+    <w:p>
+      <w:pPr>
+        <w:rPr>
+          <w:rFonts w:ascii="IBM Plex Sans" w:hAnsi="IBM Plex Sans" w:cs="IBM Plex Sans" w:eastAsia="IBM Plex Sans"/>
+        </w:rPr>
+        <w:pStyle w:val="P68B1DB1-Normal2"/>
+      </w:pPr>
+      <w:r>
+        <w:t xml:space="preserve">ข่าวดี! เราจะอยู่ที่ [CITY NAME] ตั้งแต่วันที่ [DATE] ถึง [DATE] ปี 2023 ทีมพันธมิตรของเรา นำโดยผู้จัดการบัญชี [AFFILIATE MANAGER NAME] จาก [COUNTRY] พร้อมจะมาพบคุณในเซสชั่นพิเศษเฉพาะคุณ</w:t>
+      </w:r>
+    </w:p>
+    <w:p>
+      <w:pPr>
+        <w:rPr>
+          <w:rFonts w:ascii="IBM Plex Sans" w:hAnsi="IBM Plex Sans" w:cs="IBM Plex Sans" w:eastAsia="IBM Plex Sans"/>
+        </w:rPr>
+      </w:pPr>
+    </w:p>
+    <w:p>
+      <w:pPr>
+        <w:rPr>
+          <w:rFonts w:ascii="IBM Plex Sans" w:hAnsi="IBM Plex Sans" w:cs="IBM Plex Sans" w:eastAsia="IBM Plex Sans"/>
+        </w:rPr>
+        <w:pStyle w:val="P68B1DB1-Normal2"/>
+      </w:pPr>
+      <w:r>
+        <w:t xml:space="preserve">เรายินดีรับฟังเกี่ยวกับประสบการณ์ของคุณกับโปรแกรมพันธมิตรของเรา หากมีวิธีที่เราสามารถปรับปรุงประสบการณ์ของคุณให้ดีขึ้นได้ นี่คือโอกาสที่คุณจะบอกเรา</w:t>
       </w:r>
     </w:p>
     <w:p>
@@ -624,18 +612,18 @@
         <w:pStyle w:val="P68B1DB1-Normal4"/>
       </w:pPr>
       <w:r>
-        <w:t>¿Cuándo?</w:t>
-      </w:r>
-    </w:p>
-    <w:p>
-      <w:pPr>
-        <w:rPr>
-          <w:rFonts w:ascii="IBM Plex Sans" w:hAnsi="IBM Plex Sans" w:cs="IBM Plex Sans" w:eastAsia="IBM Plex Sans"/>
-        </w:rPr>
-        <w:pStyle w:val="P68B1DB1-Normal2"/>
-      </w:pPr>
-      <w:r>
-        <w:t xml:space="preserve">Una hora entre las 9:00 y las 18:00 de [DATE] a [DATE].</w:t>
+        <w:t>เมื่อไหร่?</w:t>
+      </w:r>
+    </w:p>
+    <w:p>
+      <w:pPr>
+        <w:rPr>
+          <w:rFonts w:ascii="IBM Plex Sans" w:hAnsi="IBM Plex Sans" w:cs="IBM Plex Sans" w:eastAsia="IBM Plex Sans"/>
+        </w:rPr>
+        <w:pStyle w:val="P68B1DB1-Normal2"/>
+      </w:pPr>
+      <w:r>
+        <w:t xml:space="preserve">ระหว่าง 9:00 น. ถึง 18:00 น. ตั้งแต่วันที่ [DATE] ถึง [DATE]</w:t>
       </w:r>
     </w:p>
     <w:p>
@@ -654,18 +642,18 @@
         <w:pStyle w:val="P68B1DB1-Normal4"/>
       </w:pPr>
       <w:r>
-        <w:t>¿Dónde?</w:t>
-      </w:r>
-    </w:p>
-    <w:p>
-      <w:pPr>
-        <w:rPr>
-          <w:rFonts w:ascii="IBM Plex Sans" w:hAnsi="IBM Plex Sans" w:cs="IBM Plex Sans" w:eastAsia="IBM Plex Sans"/>
-        </w:rPr>
-        <w:pStyle w:val="P68B1DB1-Normal2"/>
-      </w:pPr>
-      <w:r>
-        <w:t xml:space="preserve">Por confirmar</w:t>
+        <w:t>ที่ไหน?</w:t>
+      </w:r>
+    </w:p>
+    <w:p>
+      <w:pPr>
+        <w:rPr>
+          <w:rFonts w:ascii="IBM Plex Sans" w:hAnsi="IBM Plex Sans" w:cs="IBM Plex Sans" w:eastAsia="IBM Plex Sans"/>
+        </w:rPr>
+        <w:pStyle w:val="P68B1DB1-Normal2"/>
+      </w:pPr>
+      <w:r>
+        <w:t>รอการยืนยัน</w:t>
       </w:r>
     </w:p>
     <w:p>
@@ -684,90 +672,90 @@
         <w:pStyle w:val="P68B1DB1-Normal4"/>
       </w:pPr>
       <w:r>
-        <w:t xml:space="preserve">¿Cómo reservar un espacio?</w:t>
-      </w:r>
-    </w:p>
-    <w:p>
-      <w:pPr>
-        <w:rPr>
-          <w:rFonts w:ascii="IBM Plex Sans" w:hAnsi="IBM Plex Sans" w:cs="IBM Plex Sans" w:eastAsia="IBM Plex Sans"/>
-        </w:rPr>
-        <w:pStyle w:val="P68B1DB1-Normal2"/>
-      </w:pPr>
-      <w:r>
-        <w:t xml:space="preserve">Elige una fecha y hora y responde a este correo electrónico antes del [DATE] (por orden de llegada).</w:t>
-      </w:r>
-    </w:p>
-    <w:p>
-      <w:pPr>
-        <w:rPr>
-          <w:rFonts w:ascii="IBM Plex Sans" w:hAnsi="IBM Plex Sans" w:cs="IBM Plex Sans" w:eastAsia="IBM Plex Sans"/>
-        </w:rPr>
-      </w:pPr>
-    </w:p>
-    <w:p>
-      <w:pPr>
-        <w:rPr>
-          <w:rFonts w:ascii="IBM Plex Sans" w:hAnsi="IBM Plex Sans" w:cs="IBM Plex Sans" w:eastAsia="IBM Plex Sans"/>
-        </w:rPr>
-        <w:pStyle w:val="P68B1DB1-Normal2"/>
-      </w:pPr>
-      <w:r>
-        <w:t xml:space="preserve">Te invitamos a traer a tus clientes y amigos interesados en aprender más sobre el trading en Deriv.</w:t>
-      </w:r>
-    </w:p>
-    <w:p>
-      <w:pPr>
-        <w:rPr>
-          <w:rFonts w:ascii="IBM Plex Sans" w:hAnsi="IBM Plex Sans" w:cs="IBM Plex Sans" w:eastAsia="IBM Plex Sans"/>
-        </w:rPr>
-      </w:pPr>
-    </w:p>
-    <w:p>
-      <w:pPr>
-        <w:rPr>
-          <w:rFonts w:ascii="IBM Plex Sans" w:hAnsi="IBM Plex Sans" w:cs="IBM Plex Sans" w:eastAsia="IBM Plex Sans"/>
-        </w:rPr>
-        <w:pStyle w:val="P68B1DB1-Normal2"/>
-      </w:pPr>
-      <w:r>
-        <w:t xml:space="preserve">Agradecemos tu continuo apoyo y estamos deseando reunirnos contigo.</w:t>
-      </w:r>
-    </w:p>
-    <w:p>
-      <w:pPr>
-        <w:rPr>
-          <w:rFonts w:ascii="IBM Plex Sans" w:hAnsi="IBM Plex Sans" w:cs="IBM Plex Sans" w:eastAsia="IBM Plex Sans"/>
-        </w:rPr>
-      </w:pPr>
-    </w:p>
-    <w:p>
-      <w:pPr>
-        <w:rPr>
-          <w:rFonts w:ascii="IBM Plex Sans" w:hAnsi="IBM Plex Sans" w:cs="IBM Plex Sans" w:eastAsia="IBM Plex Sans"/>
-        </w:rPr>
-        <w:pStyle w:val="P68B1DB1-Normal2"/>
-      </w:pPr>
-      <w:r>
-        <w:t xml:space="preserve">P.D. Vamos a regalar accesorios de Deriv. ¡No te lo pierdas!</w:t>
-      </w:r>
-    </w:p>
-    <w:p>
-      <w:pPr>
-        <w:rPr>
-          <w:rFonts w:ascii="IBM Plex Sans" w:hAnsi="IBM Plex Sans" w:cs="IBM Plex Sans" w:eastAsia="IBM Plex Sans"/>
-        </w:rPr>
-      </w:pPr>
-    </w:p>
-    <w:p>
-      <w:pPr>
-        <w:rPr>
-          <w:rFonts w:ascii="IBM Plex Sans" w:hAnsi="IBM Plex Sans" w:cs="IBM Plex Sans" w:eastAsia="IBM Plex Sans"/>
-        </w:rPr>
-        <w:pStyle w:val="P68B1DB1-Normal2"/>
-      </w:pPr>
-      <w:r>
-        <w:t xml:space="preserve">Si tienes preguntas, contáctanos</w:t>
+        <w:t>วิธีการจองช่องเวลา?</w:t>
+      </w:r>
+    </w:p>
+    <w:p>
+      <w:pPr>
+        <w:rPr>
+          <w:rFonts w:ascii="IBM Plex Sans" w:hAnsi="IBM Plex Sans" w:cs="IBM Plex Sans" w:eastAsia="IBM Plex Sans"/>
+        </w:rPr>
+        <w:pStyle w:val="P68B1DB1-Normal2"/>
+      </w:pPr>
+      <w:r>
+        <w:t xml:space="preserve">เลือกวันที่และเวลาตอบกลับอีเมลนี้ก่อนวันที่ [DATE] (ตามลำดับการตอบกลับ)</w:t>
+      </w:r>
+    </w:p>
+    <w:p>
+      <w:pPr>
+        <w:rPr>
+          <w:rFonts w:ascii="IBM Plex Sans" w:hAnsi="IBM Plex Sans" w:cs="IBM Plex Sans" w:eastAsia="IBM Plex Sans"/>
+        </w:rPr>
+      </w:pPr>
+    </w:p>
+    <w:p>
+      <w:pPr>
+        <w:rPr>
+          <w:rFonts w:ascii="IBM Plex Sans" w:hAnsi="IBM Plex Sans" w:cs="IBM Plex Sans" w:eastAsia="IBM Plex Sans"/>
+        </w:rPr>
+        <w:pStyle w:val="P68B1DB1-Normal2"/>
+      </w:pPr>
+      <w:r>
+        <w:t xml:space="preserve">ขอเชิญคุณพาลูกค้าและเพื่อนๆ ที่สนใจเรียนรู้เพิ่มเติมเกี่ยวกับการซื้อขายใน Deriv มาด้วยกัน</w:t>
+      </w:r>
+    </w:p>
+    <w:p>
+      <w:pPr>
+        <w:rPr>
+          <w:rFonts w:ascii="IBM Plex Sans" w:hAnsi="IBM Plex Sans" w:cs="IBM Plex Sans" w:eastAsia="IBM Plex Sans"/>
+        </w:rPr>
+      </w:pPr>
+    </w:p>
+    <w:p>
+      <w:pPr>
+        <w:rPr>
+          <w:rFonts w:ascii="IBM Plex Sans" w:hAnsi="IBM Plex Sans" w:cs="IBM Plex Sans" w:eastAsia="IBM Plex Sans"/>
+        </w:rPr>
+        <w:pStyle w:val="P68B1DB1-Normal2"/>
+      </w:pPr>
+      <w:r>
+        <w:t xml:space="preserve">ขอขอบคุณสำหรับการสนับสนุนอย่างต่อเนื่องและหวังว่าจะได้พบกันเร็วๆ นี้</w:t>
+      </w:r>
+    </w:p>
+    <w:p>
+      <w:pPr>
+        <w:rPr>
+          <w:rFonts w:ascii="IBM Plex Sans" w:hAnsi="IBM Plex Sans" w:cs="IBM Plex Sans" w:eastAsia="IBM Plex Sans"/>
+        </w:rPr>
+      </w:pPr>
+    </w:p>
+    <w:p>
+      <w:pPr>
+        <w:rPr>
+          <w:rFonts w:ascii="IBM Plex Sans" w:hAnsi="IBM Plex Sans" w:cs="IBM Plex Sans" w:eastAsia="IBM Plex Sans"/>
+        </w:rPr>
+        <w:pStyle w:val="P68B1DB1-Normal2"/>
+      </w:pPr>
+      <w:r>
+        <w:t xml:space="preserve">ป.ล. เราจะแจกของที่ระลึกของ Deriv ฟรี อย่าพลาด!</w:t>
+      </w:r>
+    </w:p>
+    <w:p>
+      <w:pPr>
+        <w:rPr>
+          <w:rFonts w:ascii="IBM Plex Sans" w:hAnsi="IBM Plex Sans" w:cs="IBM Plex Sans" w:eastAsia="IBM Plex Sans"/>
+        </w:rPr>
+      </w:pPr>
+    </w:p>
+    <w:p>
+      <w:pPr>
+        <w:rPr>
+          <w:rFonts w:ascii="IBM Plex Sans" w:hAnsi="IBM Plex Sans" w:cs="IBM Plex Sans" w:eastAsia="IBM Plex Sans"/>
+        </w:rPr>
+        <w:pStyle w:val="P68B1DB1-Normal2"/>
+      </w:pPr>
+      <w:r>
+        <w:t xml:space="preserve">หากคุณมีคำถามใดๆ โปรดติดต่อเราผ่านทาง </w:t>
       </w:r>
     </w:p>
     <w:p>
@@ -839,11 +827,11 @@
         <w:rPr>
           <w:b w:val="1"/>
         </w:rPr>
-        <w:t>PORTUGUESE</w:t>
-        <w:br w:type="textWrapping"/>
-      </w:r>
-      <w:r>
-        <w:t xml:space="preserve">Back to</w:t>
+        <w:t>ภาษาโปรตุเกส</w:t>
+        <w:br w:type="textWrapping"/>
+      </w:r>
+      <w:r>
+        <w:t>กลับไปที่</w:t>
       </w:r>
       <w:r>
         <w:rPr>
@@ -858,7 +846,7 @@
             <w:color w:val="1155cc"/>
             <w:u w:val="single"/>
           </w:rPr>
-          <w:t>English</w:t>
+          <w:t>ภาษาอังกฤษ</w:t>
         </w:r>
       </w:hyperlink>
     </w:p>
@@ -882,7 +870,7 @@
         <w:rPr>
           <w:b w:val="1"/>
         </w:rPr>
-        <w:t xml:space="preserve">Subject line:</w:t>
+        <w:t xml:space="preserve">หัวเรื่อง: </w:t>
       </w:r>
       <w:r>
         <w:br w:type="textWrapping"/>
@@ -894,7 +882,7 @@
         <w:rPr>
           <w:b w:val="1"/>
         </w:rPr>
-        <w:t>Body:</w:t>
+        <w:t>เนื้อหา:</w:t>
       </w:r>
     </w:p>
     <w:p>
@@ -909,7 +897,7 @@
       <w:bookmarkStart w:colFirst="0" w:colLast="0" w:name="_u2a0y4o72pch" w:id="5"/>
       <w:bookmarkEnd w:id="5"/>
       <w:r>
-        <w:t xml:space="preserve">Esperamos você em [CITY NAME]!</w:t>
+        <w:t xml:space="preserve">แล้วเจอกันใน [CITY NAME]!</w:t>
       </w:r>
     </w:p>
     <w:p>
@@ -921,7 +909,7 @@
         <w:pStyle w:val="P68B1DB1-Normal2"/>
       </w:pPr>
       <w:r>
-        <w:t xml:space="preserve">Ótimas notícias! Estaremos em [CITY NAME] de [DATE] a [DATE] de 2023. Nossa equipe de afiliados, liderada por [AFFILIATE MANAGER NAME], Gerente de Afiliados do [COUNTRY], deseja realizar uma sessão exclusiva com você. </w:t>
+        <w:t xml:space="preserve">ข่าวดี! เราจะอยู่ที่ [CITY NAME] ตั้งแต่วันที่ [DATE] ถึง [DATE] ปี 2023 ทีมพันธมิตรของเรานำโดย [AFFILIATE MANAGER NAME] ผู้จัดการพันธมิตรจาก [COUNTRY] พร้อมที่จะมีเซสชั่นพิเศษเฉพาะคุณ </w:t>
       </w:r>
     </w:p>
     <w:p>
@@ -941,7 +929,7 @@
         <w:pStyle w:val="P68B1DB1-Normal2"/>
       </w:pPr>
       <w:r>
-        <w:t xml:space="preserve">Gostaríamos de conhecer melhor a sua experiência com o nosso programa de afiliados. Caso haja alguma possibilidade de melhorarmos a sua experiência, esta é a oportunidade de compartilhar conosco. </w:t>
+        <w:t xml:space="preserve">เราต้องการฟังเกี่ยวกับประสบการณ์ของคุณกับโปรแกรมพันธมิตรของเรา หากมีวิธีที่เราจะสามารถปรับปรุงประสบการณ์ให้ดียิ่งขึ้น นี่เป็นโอกาสที่คุณจะบอกเรา </w:t>
       </w:r>
     </w:p>
     <w:p>
@@ -962,7 +950,7 @@
         <w:pStyle w:val="P68B1DB1-Normal4"/>
       </w:pPr>
       <w:r>
-        <w:t>Quando?</w:t>
+        <w:t>เมื่อไหร่?</w:t>
       </w:r>
     </w:p>
     <w:p>
@@ -974,7 +962,7 @@
         <w:pStyle w:val="P68B1DB1-Normal2"/>
       </w:pPr>
       <w:r>
-        <w:t xml:space="preserve">Uma sessão de 1 hora, entre 9:00h e 18:00h, de [DATE] a [DATE]</w:t>
+        <w:t xml:space="preserve">ช่องเวลา 1 ชั่วโมงระหว่าง 9:00 น. ถึง 18:00 น. ตั้งแต่วันที่ [DATE] ถึง [DATE]</w:t>
       </w:r>
     </w:p>
     <w:p>
@@ -997,11 +985,11 @@
         <w:rPr>
           <w:b w:val="1"/>
         </w:rPr>
-        <w:t>Onde?</w:t>
-        <w:br w:type="textWrapping"/>
-      </w:r>
-      <w:r>
-        <w:t xml:space="preserve">A confirmar</w:t>
+        <w:t>ที่ไหน?</w:t>
+        <w:br w:type="textWrapping"/>
+      </w:r>
+      <w:r>
+        <w:t>รอการยืนยัน</w:t>
       </w:r>
     </w:p>
     <w:p>
@@ -1022,7 +1010,7 @@
         <w:pStyle w:val="P68B1DB1-Normal4"/>
       </w:pPr>
       <w:r>
-        <w:t xml:space="preserve">Como reservar um horário?</w:t>
+        <w:t>วิธีการจองช่องเวลา?</w:t>
       </w:r>
     </w:p>
     <w:p>
@@ -1034,7 +1022,7 @@
         <w:pStyle w:val="P68B1DB1-Normal2"/>
       </w:pPr>
       <w:r>
-        <w:t xml:space="preserve">Escolha uma data e um horário e responda a este e-mail até [DATE] (por ordem de chegada)</w:t>
+        <w:t xml:space="preserve">เลือกวันที่และเวลาและตอบกลับอีเมลนี้ก่อนวันที่ [DATE] (ตามลำดับการตอบกลับ)</w:t>
       </w:r>
     </w:p>
     <w:p>
@@ -1054,7 +1042,7 @@
         <w:pStyle w:val="P68B1DB1-Normal2"/>
       </w:pPr>
       <w:r>
-        <w:t xml:space="preserve">Você está convidado(a) a trazer seus clientes e amigos que estejam interessados em aprender mais sobre a negociação na Deriv.</w:t>
+        <w:t xml:space="preserve">ขอเชิญคุณพาลูกค้าและเพื่อนๆ ที่สนใจเรียนรู้เพิ่มเติมเกี่ยวกับการซื้อขายใน Deriv มาด้วยกัน</w:t>
       </w:r>
     </w:p>
     <w:p>
@@ -1074,7 +1062,7 @@
         <w:pStyle w:val="P68B1DB1-Normal2"/>
       </w:pPr>
       <w:r>
-        <w:t xml:space="preserve">Agradecemos o seu apoio incondicional e estamos ansiosos por este  encontro!</w:t>
+        <w:t xml:space="preserve">Agradecemos o seu apoio incondicional e estamos ansiosos por este encontro!</w:t>
       </w:r>
     </w:p>
     <w:p>
@@ -1094,7 +1082,7 @@
         <w:pStyle w:val="P68B1DB1-Normal2"/>
       </w:pPr>
       <w:r>
-        <w:t xml:space="preserve">P.S. Iremos distribuir vários brindes da Deriv gratuitamente. Não perca! </w:t>
+        <w:t xml:space="preserve">ป.ล. เราจะแจกของที่ระลึกของ Deriv ฟรี อย่าพลาด! </w:t>
       </w:r>
     </w:p>
     <w:p>
@@ -1114,7 +1102,7 @@
         <w:pStyle w:val="P68B1DB1-Normal2"/>
       </w:pPr>
       <w:r>
-        <w:t xml:space="preserve">Se você tiver alguma dúvida, entre em contato conosco </w:t>
+        <w:t xml:space="preserve">หากคุณมีคำถามใดๆ โปรดติดต่อเราผ่านทาง </w:t>
       </w:r>
     </w:p>
     <w:p>
@@ -1187,11 +1175,11 @@
         <w:rPr>
           <w:b w:val="1"/>
         </w:rPr>
-        <w:t>FRENCH</w:t>
-        <w:br w:type="textWrapping"/>
-      </w:r>
-      <w:r>
-        <w:t xml:space="preserve">Back to</w:t>
+        <w:t>ภาษาฝรั่งเศส</w:t>
+        <w:br w:type="textWrapping"/>
+      </w:r>
+      <w:r>
+        <w:t>กลับไปที่</w:t>
       </w:r>
       <w:r>
         <w:rPr>
@@ -1206,7 +1194,7 @@
             <w:color w:val="1155cc"/>
             <w:u w:val="single"/>
           </w:rPr>
-          <w:t>English</w:t>
+          <w:t>ภาษาอังกฤษ</w:t>
         </w:r>
       </w:hyperlink>
     </w:p>
@@ -1230,7 +1218,7 @@
         <w:rPr>
           <w:b w:val="1"/>
         </w:rPr>
-        <w:t xml:space="preserve">Subject line:</w:t>
+        <w:t xml:space="preserve">หัวเรื่อง: </w:t>
       </w:r>
       <w:r>
         <w:br w:type="textWrapping"/>
@@ -1242,7 +1230,7 @@
         <w:rPr>
           <w:b w:val="1"/>
         </w:rPr>
-        <w:t>Body:</w:t>
+        <w:t>เนื้อหา:</w:t>
       </w:r>
     </w:p>
     <w:p>
@@ -1257,36 +1245,36 @@
       <w:bookmarkStart w:colFirst="0" w:colLast="0" w:name="_s55gjsmhieak" w:id="7"/>
       <w:bookmarkEnd w:id="7"/>
       <w:r>
-        <w:t xml:space="preserve">Rendez-vous dans [CITY NAME]!</w:t>
-      </w:r>
-    </w:p>
-    <w:p>
-      <w:pPr>
-        <w:rPr>
-          <w:rFonts w:ascii="IBM Plex Sans" w:hAnsi="IBM Plex Sans" w:cs="IBM Plex Sans" w:eastAsia="IBM Plex Sans"/>
-        </w:rPr>
-        <w:pStyle w:val="P68B1DB1-Normal2"/>
-      </w:pPr>
-      <w:r>
-        <w:t xml:space="preserve">Bonne nouvelle! Nous serons a  [CITY NAME] du [DATE] au [DATE] 2023. Notre équipe d'affiliation, dirigée par [COUNTRY] Responsable Pays [NOM DU GESTIONNAIRE AFFILIÉ], Nous attendons avec impatience une session exclusive en tête-à-tête avec vous.</w:t>
-      </w:r>
-    </w:p>
-    <w:p>
-      <w:pPr>
-        <w:rPr>
-          <w:rFonts w:ascii="IBM Plex Sans" w:hAnsi="IBM Plex Sans" w:cs="IBM Plex Sans" w:eastAsia="IBM Plex Sans"/>
-        </w:rPr>
-      </w:pPr>
-    </w:p>
-    <w:p>
-      <w:pPr>
-        <w:rPr>
-          <w:rFonts w:ascii="IBM Plex Sans" w:hAnsi="IBM Plex Sans" w:cs="IBM Plex Sans" w:eastAsia="IBM Plex Sans"/>
-        </w:rPr>
-        <w:pStyle w:val="P68B1DB1-Normal2"/>
-      </w:pPr>
-      <w:r>
-        <w:t xml:space="preserve">Nous aimerions connaître votre expérience avec notre programme d'affiliation. S'il existe un moyen d'améliorer votre expérience, voici votre chance de nous le dire.</w:t>
+        <w:t xml:space="preserve">จองใน [CITY NAME]!</w:t>
+      </w:r>
+    </w:p>
+    <w:p>
+      <w:pPr>
+        <w:rPr>
+          <w:rFonts w:ascii="IBM Plex Sans" w:hAnsi="IBM Plex Sans" w:cs="IBM Plex Sans" w:eastAsia="IBM Plex Sans"/>
+        </w:rPr>
+        <w:pStyle w:val="P68B1DB1-Normal2"/>
+      </w:pPr>
+      <w:r>
+        <w:t xml:space="preserve">ข่าวดี! Nous serons a [CITY NAME] du [DATE] au [DATE] 2023. ทีมพันธมิตรของเรา นำโดยประเทศผู้จัดการประเทศ [NOM DU GESTIONNAIRE AFFILIÉ] พร้อมที่จะมีเซสชั่นพิเศษกับคุณ</w:t>
+      </w:r>
+    </w:p>
+    <w:p>
+      <w:pPr>
+        <w:rPr>
+          <w:rFonts w:ascii="IBM Plex Sans" w:hAnsi="IBM Plex Sans" w:cs="IBM Plex Sans" w:eastAsia="IBM Plex Sans"/>
+        </w:rPr>
+      </w:pPr>
+    </w:p>
+    <w:p>
+      <w:pPr>
+        <w:rPr>
+          <w:rFonts w:ascii="IBM Plex Sans" w:hAnsi="IBM Plex Sans" w:cs="IBM Plex Sans" w:eastAsia="IBM Plex Sans"/>
+        </w:rPr>
+        <w:pStyle w:val="P68B1DB1-Normal2"/>
+      </w:pPr>
+      <w:r>
+        <w:t xml:space="preserve">เราต้องการทราบว่าประสบการณ์ของคุณกับโปรแกรมพันธมิตรของเราเป็นอย่างไร ถ้ามีวิธีการที่เราจะปรับปรุงประสบการณ์ของคุณได้ นี่คือโอกาสของคุณที่จะบอกเรา</w:t>
       </w:r>
     </w:p>
     <w:p>
@@ -1305,45 +1293,45 @@
         <w:pStyle w:val="P68B1DB1-Normal4"/>
       </w:pPr>
       <w:r>
-        <w:t xml:space="preserve">Quand ?</w:t>
-      </w:r>
-    </w:p>
-    <w:p>
-      <w:pPr>
-        <w:rPr>
-          <w:rFonts w:ascii="IBM Plex Sans" w:hAnsi="IBM Plex Sans" w:cs="IBM Plex Sans" w:eastAsia="IBM Plex Sans"/>
-          <w:b w:val="1"/>
-        </w:rPr>
-        <w:pStyle w:val="P68B1DB1-Normal2"/>
-      </w:pPr>
-      <w:r>
-        <w:t xml:space="preserve">Un créneau d'1h entre 9h00 et 18h00 à partir du [DATE] au [DATE]</w:t>
-      </w:r>
-    </w:p>
-    <w:p>
-      <w:pPr>
-        <w:rPr>
-          <w:rFonts w:ascii="IBM Plex Sans" w:hAnsi="IBM Plex Sans" w:cs="IBM Plex Sans" w:eastAsia="IBM Plex Sans"/>
-          <w:b w:val="1"/>
-        </w:rPr>
-      </w:pPr>
-    </w:p>
-    <w:p>
-      <w:pPr>
-        <w:rPr>
-          <w:rFonts w:ascii="IBM Plex Sans" w:hAnsi="IBM Plex Sans" w:cs="IBM Plex Sans" w:eastAsia="IBM Plex Sans"/>
-        </w:rPr>
-        <w:pStyle w:val="P68B1DB1-Normal2"/>
-      </w:pPr>
-      <w:r>
-        <w:rPr>
-          <w:b w:val="1"/>
-        </w:rPr>
-        <w:t>Où?</w:t>
-        <w:br w:type="textWrapping"/>
-      </w:r>
-      <w:r>
-        <w:t xml:space="preserve">à confirmer</w:t>
+        <w:t>เมื่อไหร่?</w:t>
+      </w:r>
+    </w:p>
+    <w:p>
+      <w:pPr>
+        <w:rPr>
+          <w:rFonts w:ascii="IBM Plex Sans" w:hAnsi="IBM Plex Sans" w:cs="IBM Plex Sans" w:eastAsia="IBM Plex Sans"/>
+          <w:b w:val="1"/>
+        </w:rPr>
+        <w:pStyle w:val="P68B1DB1-Normal2"/>
+      </w:pPr>
+      <w:r>
+        <w:t xml:space="preserve">ช่องเวลา 1 ชั่วโมงระหว่าง 9:00 น. และ 18:00 น. ตั้งแต่วันที่ [DATE] ถึง [DATE]</w:t>
+      </w:r>
+    </w:p>
+    <w:p>
+      <w:pPr>
+        <w:rPr>
+          <w:rFonts w:ascii="IBM Plex Sans" w:hAnsi="IBM Plex Sans" w:cs="IBM Plex Sans" w:eastAsia="IBM Plex Sans"/>
+          <w:b w:val="1"/>
+        </w:rPr>
+      </w:pPr>
+    </w:p>
+    <w:p>
+      <w:pPr>
+        <w:rPr>
+          <w:rFonts w:ascii="IBM Plex Sans" w:hAnsi="IBM Plex Sans" w:cs="IBM Plex Sans" w:eastAsia="IBM Plex Sans"/>
+        </w:rPr>
+        <w:pStyle w:val="P68B1DB1-Normal2"/>
+      </w:pPr>
+      <w:r>
+        <w:rPr>
+          <w:b w:val="1"/>
+        </w:rPr>
+        <w:t>ที่ไหน?</w:t>
+        <w:br w:type="textWrapping"/>
+      </w:r>
+      <w:r>
+        <w:t>รอการยืนยัน</w:t>
       </w:r>
     </w:p>
     <w:p>
@@ -1362,90 +1350,90 @@
         <w:pStyle w:val="P68B1DB1-Normal4"/>
       </w:pPr>
       <w:r>
-        <w:t xml:space="preserve">Comment réserver un créneau ?</w:t>
-      </w:r>
-    </w:p>
-    <w:p>
-      <w:pPr>
-        <w:rPr>
-          <w:rFonts w:ascii="IBM Plex Sans" w:hAnsi="IBM Plex Sans" w:cs="IBM Plex Sans" w:eastAsia="IBM Plex Sans"/>
-        </w:rPr>
-        <w:pStyle w:val="P68B1DB1-Normal2"/>
-      </w:pPr>
-      <w:r>
-        <w:t xml:space="preserve">Choisissez une date et une heure, et répondez à cet e-mail avant le  [DATE]  (premier arrivé premier servi)</w:t>
-      </w:r>
-    </w:p>
-    <w:p>
-      <w:pPr>
-        <w:rPr>
-          <w:rFonts w:ascii="IBM Plex Sans" w:hAnsi="IBM Plex Sans" w:cs="IBM Plex Sans" w:eastAsia="IBM Plex Sans"/>
-        </w:rPr>
-      </w:pPr>
-    </w:p>
-    <w:p>
-      <w:pPr>
-        <w:rPr>
-          <w:rFonts w:ascii="IBM Plex Sans" w:hAnsi="IBM Plex Sans" w:cs="IBM Plex Sans" w:eastAsia="IBM Plex Sans"/>
-        </w:rPr>
-        <w:pStyle w:val="P68B1DB1-Normal2"/>
-      </w:pPr>
-      <w:r>
-        <w:t xml:space="preserve">Vous êtes invités à emmener vos clients et amis intéressés à en savoir plus sur le trading sur Deriv.</w:t>
-      </w:r>
-    </w:p>
-    <w:p>
-      <w:pPr>
-        <w:rPr>
-          <w:rFonts w:ascii="IBM Plex Sans" w:hAnsi="IBM Plex Sans" w:cs="IBM Plex Sans" w:eastAsia="IBM Plex Sans"/>
-        </w:rPr>
-      </w:pPr>
-    </w:p>
-    <w:p>
-      <w:pPr>
-        <w:rPr>
-          <w:rFonts w:ascii="IBM Plex Sans" w:hAnsi="IBM Plex Sans" w:cs="IBM Plex Sans" w:eastAsia="IBM Plex Sans"/>
-        </w:rPr>
-        <w:pStyle w:val="P68B1DB1-Normal2"/>
-      </w:pPr>
-      <w:r>
-        <w:t xml:space="preserve">Nous vous sommes reconnaissants pour votre soutien continu et avons hâte de vous rencontrer!</w:t>
-      </w:r>
-    </w:p>
-    <w:p>
-      <w:pPr>
-        <w:rPr>
-          <w:rFonts w:ascii="IBM Plex Sans" w:hAnsi="IBM Plex Sans" w:cs="IBM Plex Sans" w:eastAsia="IBM Plex Sans"/>
-        </w:rPr>
-      </w:pPr>
-    </w:p>
-    <w:p>
-      <w:pPr>
-        <w:rPr>
-          <w:rFonts w:ascii="IBM Plex Sans" w:hAnsi="IBM Plex Sans" w:cs="IBM Plex Sans" w:eastAsia="IBM Plex Sans"/>
-        </w:rPr>
-        <w:pStyle w:val="P68B1DB1-Normal2"/>
-      </w:pPr>
-      <w:r>
-        <w:t xml:space="preserve">P.S. Nous distribuons des produits Deriv gratuits. Ne manquez pas!</w:t>
-      </w:r>
-    </w:p>
-    <w:p>
-      <w:pPr>
-        <w:rPr>
-          <w:rFonts w:ascii="IBM Plex Sans" w:hAnsi="IBM Plex Sans" w:cs="IBM Plex Sans" w:eastAsia="IBM Plex Sans"/>
-        </w:rPr>
-      </w:pPr>
-    </w:p>
-    <w:p>
-      <w:pPr>
-        <w:rPr>
-          <w:rFonts w:ascii="IBM Plex Sans" w:hAnsi="IBM Plex Sans" w:cs="IBM Plex Sans" w:eastAsia="IBM Plex Sans"/>
-        </w:rPr>
-        <w:pStyle w:val="P68B1DB1-Normal2"/>
-      </w:pPr>
-      <w:r>
-        <w:t xml:space="preserve">Si vous avez des questions, contactez-nous sur </w:t>
+        <w:t>วิธีการจองช่องเวลา?</w:t>
+      </w:r>
+    </w:p>
+    <w:p>
+      <w:pPr>
+        <w:rPr>
+          <w:rFonts w:ascii="IBM Plex Sans" w:hAnsi="IBM Plex Sans" w:cs="IBM Plex Sans" w:eastAsia="IBM Plex Sans"/>
+        </w:rPr>
+        <w:pStyle w:val="P68B1DB1-Normal2"/>
+      </w:pPr>
+      <w:r>
+        <w:t xml:space="preserve">Choisissez une date et une heure, et répondez à cet e-mail avant le [DATE] (premier arrivé premier servi)</w:t>
+      </w:r>
+    </w:p>
+    <w:p>
+      <w:pPr>
+        <w:rPr>
+          <w:rFonts w:ascii="IBM Plex Sans" w:hAnsi="IBM Plex Sans" w:cs="IBM Plex Sans" w:eastAsia="IBM Plex Sans"/>
+        </w:rPr>
+      </w:pPr>
+    </w:p>
+    <w:p>
+      <w:pPr>
+        <w:rPr>
+          <w:rFonts w:ascii="IBM Plex Sans" w:hAnsi="IBM Plex Sans" w:cs="IBM Plex Sans" w:eastAsia="IBM Plex Sans"/>
+        </w:rPr>
+        <w:pStyle w:val="P68B1DB1-Normal2"/>
+      </w:pPr>
+      <w:r>
+        <w:t xml:space="preserve">ขอเชิญคุณพาลูกค้าและเพื่อนๆ ที่สนใจเรียนรู้เพิ่มเติมเกี่ยวกับการซื้อขายใน Deriv มาด้วยกัน</w:t>
+      </w:r>
+    </w:p>
+    <w:p>
+      <w:pPr>
+        <w:rPr>
+          <w:rFonts w:ascii="IBM Plex Sans" w:hAnsi="IBM Plex Sans" w:cs="IBM Plex Sans" w:eastAsia="IBM Plex Sans"/>
+        </w:rPr>
+      </w:pPr>
+    </w:p>
+    <w:p>
+      <w:pPr>
+        <w:rPr>
+          <w:rFonts w:ascii="IBM Plex Sans" w:hAnsi="IBM Plex Sans" w:cs="IBM Plex Sans" w:eastAsia="IBM Plex Sans"/>
+        </w:rPr>
+        <w:pStyle w:val="P68B1DB1-Normal2"/>
+      </w:pPr>
+      <w:r>
+        <w:t xml:space="preserve">ขอบคุณสำหรับการสนับสนุนอย่างต่อเนื่อง เราหวังว่าจะได้เจอกันเร็วๆ นี้!</w:t>
+      </w:r>
+    </w:p>
+    <w:p>
+      <w:pPr>
+        <w:rPr>
+          <w:rFonts w:ascii="IBM Plex Sans" w:hAnsi="IBM Plex Sans" w:cs="IBM Plex Sans" w:eastAsia="IBM Plex Sans"/>
+        </w:rPr>
+      </w:pPr>
+    </w:p>
+    <w:p>
+      <w:pPr>
+        <w:rPr>
+          <w:rFonts w:ascii="IBM Plex Sans" w:hAnsi="IBM Plex Sans" w:cs="IBM Plex Sans" w:eastAsia="IBM Plex Sans"/>
+        </w:rPr>
+        <w:pStyle w:val="P68B1DB1-Normal2"/>
+      </w:pPr>
+      <w:r>
+        <w:t xml:space="preserve">ป.ล. เราจะแจกผลิตภัณฑ์ Deriv ฟรี อย่าพลาด!</w:t>
+      </w:r>
+    </w:p>
+    <w:p>
+      <w:pPr>
+        <w:rPr>
+          <w:rFonts w:ascii="IBM Plex Sans" w:hAnsi="IBM Plex Sans" w:cs="IBM Plex Sans" w:eastAsia="IBM Plex Sans"/>
+        </w:rPr>
+      </w:pPr>
+    </w:p>
+    <w:p>
+      <w:pPr>
+        <w:rPr>
+          <w:rFonts w:ascii="IBM Plex Sans" w:hAnsi="IBM Plex Sans" w:cs="IBM Plex Sans" w:eastAsia="IBM Plex Sans"/>
+        </w:rPr>
+        <w:pStyle w:val="P68B1DB1-Normal2"/>
+      </w:pPr>
+      <w:r>
+        <w:t xml:space="preserve">หากคุณมีคำถามใดๆ โปรดติดต่อเราผ่านทาง </w:t>
       </w:r>
     </w:p>
     <w:p>
@@ -1510,11 +1498,11 @@
         <w:rPr>
           <w:b w:val="1"/>
         </w:rPr>
-        <w:t>VIETNAMESE</w:t>
-        <w:br w:type="textWrapping"/>
-      </w:r>
-      <w:r>
-        <w:t xml:space="preserve">Back to</w:t>
+        <w:t>ภาษาเวียดนาม</w:t>
+        <w:br w:type="textWrapping"/>
+      </w:r>
+      <w:r>
+        <w:t>กลับไปที่</w:t>
       </w:r>
       <w:r>
         <w:rPr>
@@ -1529,7 +1517,7 @@
             <w:color w:val="1155cc"/>
             <w:u w:val="single"/>
           </w:rPr>
-          <w:t>English</w:t>
+          <w:t>ภาษาอังกฤษ</w:t>
         </w:r>
       </w:hyperlink>
     </w:p>
@@ -1553,7 +1541,7 @@
         <w:rPr>
           <w:b w:val="1"/>
         </w:rPr>
-        <w:t xml:space="preserve">Subject line:</w:t>
+        <w:t xml:space="preserve">หัวเรื่อง: </w:t>
       </w:r>
       <w:r>
         <w:br w:type="textWrapping"/>
@@ -1565,7 +1553,7 @@
         <w:rPr>
           <w:b w:val="1"/>
         </w:rPr>
-        <w:t>Body:</w:t>
+        <w:t>เนื้อหา:</w:t>
       </w:r>
     </w:p>
     <w:p>
@@ -1580,36 +1568,36 @@
       <w:bookmarkStart w:colFirst="0" w:colLast="0" w:name="_bri0tabff39y" w:id="9"/>
       <w:bookmarkEnd w:id="9"/>
       <w:r>
-        <w:t xml:space="preserve">Hẹn gặp bạn tại [CITY NAME]!</w:t>
-      </w:r>
-    </w:p>
-    <w:p>
-      <w:pPr>
-        <w:rPr>
-          <w:rFonts w:ascii="IBM Plex Sans" w:hAnsi="IBM Plex Sans" w:cs="IBM Plex Sans" w:eastAsia="IBM Plex Sans"/>
-        </w:rPr>
-        <w:pStyle w:val="P68B1DB1-Normal2"/>
-      </w:pPr>
-      <w:r>
-        <w:t xml:space="preserve">Tin vui dành cho bạn! Đội ngũ tiếp thị liên kết do Giám đốc quốc gia Deriv tại [COUNTRY] [AFFILIATE MANAGER NAME] phụ trách sẽ có mặt tại [CITY NAME] từ [DATE] đến [DATE] năm 2023. Chúng tôi mong đợi được gặp bạn tại phiên làm việc trực tiếp 1-1 chỉ dành cho bạn.</w:t>
-      </w:r>
-    </w:p>
-    <w:p>
-      <w:pPr>
-        <w:rPr>
-          <w:rFonts w:ascii="IBM Plex Sans" w:hAnsi="IBM Plex Sans" w:cs="IBM Plex Sans" w:eastAsia="IBM Plex Sans"/>
-        </w:rPr>
-      </w:pPr>
-    </w:p>
-    <w:p>
-      <w:pPr>
-        <w:rPr>
-          <w:rFonts w:ascii="IBM Plex Sans" w:hAnsi="IBM Plex Sans" w:cs="IBM Plex Sans" w:eastAsia="IBM Plex Sans"/>
-        </w:rPr>
-        <w:pStyle w:val="P68B1DB1-Normal2"/>
-      </w:pPr>
-      <w:r>
-        <w:t xml:space="preserve">Chúng tôi muốn nghe trải nghiệm của bạn về chương trình tiếp thị liên kết. Nếu bạn có bất kỳ ý tưởng nào để chúng tôi có thể nâng cao trải nghiệm của bạn, hãy chia sẻ với chúng tôi.</w:t>
+        <w:t xml:space="preserve">แล้วพบกันที่ [CITY NAME]!</w:t>
+      </w:r>
+    </w:p>
+    <w:p>
+      <w:pPr>
+        <w:rPr>
+          <w:rFonts w:ascii="IBM Plex Sans" w:hAnsi="IBM Plex Sans" w:cs="IBM Plex Sans" w:eastAsia="IBM Plex Sans"/>
+        </w:rPr>
+        <w:pStyle w:val="P68B1DB1-Normal2"/>
+      </w:pPr>
+      <w:r>
+        <w:t xml:space="preserve">ข่าวดีสำหรับคุณ! ทีมพันธมิตรที่ดูแลโดยผู้อำนวยการประเทศ Deriv ที่ [COUNTRY] [AFFILIATE MANAGER NAME] จะอยู่ที่ [CITY NAME] ตั้งแต่วันที่ [DATE] ถึง [DATE] ปี 2023 เรารอคอยที่จะพบคุณในเซสชั่นพิเศษ 1-1</w:t>
+      </w:r>
+    </w:p>
+    <w:p>
+      <w:pPr>
+        <w:rPr>
+          <w:rFonts w:ascii="IBM Plex Sans" w:hAnsi="IBM Plex Sans" w:cs="IBM Plex Sans" w:eastAsia="IBM Plex Sans"/>
+        </w:rPr>
+      </w:pPr>
+    </w:p>
+    <w:p>
+      <w:pPr>
+        <w:rPr>
+          <w:rFonts w:ascii="IBM Plex Sans" w:hAnsi="IBM Plex Sans" w:cs="IBM Plex Sans" w:eastAsia="IBM Plex Sans"/>
+        </w:rPr>
+        <w:pStyle w:val="P68B1DB1-Normal2"/>
+      </w:pPr>
+      <w:r>
+        <w:t xml:space="preserve">เราต้องการทราบเกี่ยวกับประสบการณ์ของคุณกับโปรแกรมพันธมิตรของเรา หากคุณมีความคิดเห็นใดๆ ที่เราสามารถนำมาปรับปรุงประสบการณ์นี้ได้ กรุณาแบ่งปันกับเรา</w:t>
       </w:r>
     </w:p>
     <w:p>
@@ -1628,45 +1616,45 @@
         <w:pStyle w:val="P68B1DB1-Normal4"/>
       </w:pPr>
       <w:r>
-        <w:t xml:space="preserve">Thời gian?</w:t>
-      </w:r>
-    </w:p>
-    <w:p>
-      <w:pPr>
-        <w:rPr>
-          <w:rFonts w:ascii="IBM Plex Sans" w:hAnsi="IBM Plex Sans" w:cs="IBM Plex Sans" w:eastAsia="IBM Plex Sans"/>
-          <w:b w:val="1"/>
-        </w:rPr>
-        <w:pStyle w:val="P68B1DB1-Normal2"/>
-      </w:pPr>
-      <w:r>
-        <w:t xml:space="preserve">Tùy chọn một khung giờ với thời lượng 1 tiếng, trong khoảng thời gian từ 9:00 Sáng đến 6:00 Tối, từ ngày [DATE] đến ngày [DATE]</w:t>
-      </w:r>
-    </w:p>
-    <w:p>
-      <w:pPr>
-        <w:rPr>
-          <w:rFonts w:ascii="IBM Plex Sans" w:hAnsi="IBM Plex Sans" w:cs="IBM Plex Sans" w:eastAsia="IBM Plex Sans"/>
-          <w:b w:val="1"/>
-        </w:rPr>
-      </w:pPr>
-    </w:p>
-    <w:p>
-      <w:pPr>
-        <w:rPr>
-          <w:rFonts w:ascii="IBM Plex Sans" w:hAnsi="IBM Plex Sans" w:cs="IBM Plex Sans" w:eastAsia="IBM Plex Sans"/>
-        </w:rPr>
-        <w:pStyle w:val="P68B1DB1-Normal2"/>
-      </w:pPr>
-      <w:r>
-        <w:rPr>
-          <w:b w:val="1"/>
-        </w:rPr>
-        <w:t xml:space="preserve">Địa điểm?</w:t>
-        <w:br w:type="textWrapping"/>
-      </w:r>
-      <w:r>
-        <w:t xml:space="preserve">Sẽ được xác nhận</w:t>
+        <w:t>เวลา?</w:t>
+      </w:r>
+    </w:p>
+    <w:p>
+      <w:pPr>
+        <w:rPr>
+          <w:rFonts w:ascii="IBM Plex Sans" w:hAnsi="IBM Plex Sans" w:cs="IBM Plex Sans" w:eastAsia="IBM Plex Sans"/>
+          <w:b w:val="1"/>
+        </w:rPr>
+        <w:pStyle w:val="P68B1DB1-Normal2"/>
+      </w:pPr>
+      <w:r>
+        <w:t xml:space="preserve">เลือกเวลา 1 ชั่วโมงระหว่าง 9:00 น. ถึง 18:00 น. ตั้งแต่วันที่ [DATE] ถึง [DATE]</w:t>
+      </w:r>
+    </w:p>
+    <w:p>
+      <w:pPr>
+        <w:rPr>
+          <w:rFonts w:ascii="IBM Plex Sans" w:hAnsi="IBM Plex Sans" w:cs="IBM Plex Sans" w:eastAsia="IBM Plex Sans"/>
+          <w:b w:val="1"/>
+        </w:rPr>
+      </w:pPr>
+    </w:p>
+    <w:p>
+      <w:pPr>
+        <w:rPr>
+          <w:rFonts w:ascii="IBM Plex Sans" w:hAnsi="IBM Plex Sans" w:cs="IBM Plex Sans" w:eastAsia="IBM Plex Sans"/>
+        </w:rPr>
+        <w:pStyle w:val="P68B1DB1-Normal2"/>
+      </w:pPr>
+      <w:r>
+        <w:rPr>
+          <w:b w:val="1"/>
+        </w:rPr>
+        <w:t>สถานที่?</w:t>
+        <w:br w:type="textWrapping"/>
+      </w:r>
+      <w:r>
+        <w:t xml:space="preserve"> จะยืนยันอีกครั้ง</w:t>
       </w:r>
     </w:p>
     <w:p>
@@ -1685,90 +1673,90 @@
         <w:pStyle w:val="P68B1DB1-Normal4"/>
       </w:pPr>
       <w:r>
-        <w:t xml:space="preserve">Cách đặt lịch?</w:t>
-      </w:r>
-    </w:p>
-    <w:p>
-      <w:pPr>
-        <w:rPr>
-          <w:rFonts w:ascii="IBM Plex Sans" w:hAnsi="IBM Plex Sans" w:cs="IBM Plex Sans" w:eastAsia="IBM Plex Sans"/>
-        </w:rPr>
-        <w:pStyle w:val="P68B1DB1-Normal2"/>
-      </w:pPr>
-      <w:r>
-        <w:t xml:space="preserve">Chọn ngày giờ và phản hồi email này trước ngày [DATE]  (ưu tiên đơn đăng ký sớm)</w:t>
-      </w:r>
-    </w:p>
-    <w:p>
-      <w:pPr>
-        <w:rPr>
-          <w:rFonts w:ascii="IBM Plex Sans" w:hAnsi="IBM Plex Sans" w:cs="IBM Plex Sans" w:eastAsia="IBM Plex Sans"/>
-        </w:rPr>
-      </w:pPr>
-    </w:p>
-    <w:p>
-      <w:pPr>
-        <w:rPr>
-          <w:rFonts w:ascii="IBM Plex Sans" w:hAnsi="IBM Plex Sans" w:cs="IBM Plex Sans" w:eastAsia="IBM Plex Sans"/>
-        </w:rPr>
-        <w:pStyle w:val="P68B1DB1-Normal2"/>
-      </w:pPr>
-      <w:r>
-        <w:t xml:space="preserve">Bạn có thể dẫn theo khách hàng và bạn bè đang quan tâm và muốn tìm hiểu về các hoạt động trading trên Deriv.</w:t>
-      </w:r>
-    </w:p>
-    <w:p>
-      <w:pPr>
-        <w:rPr>
-          <w:rFonts w:ascii="IBM Plex Sans" w:hAnsi="IBM Plex Sans" w:cs="IBM Plex Sans" w:eastAsia="IBM Plex Sans"/>
-        </w:rPr>
-      </w:pPr>
-    </w:p>
-    <w:p>
-      <w:pPr>
-        <w:rPr>
-          <w:rFonts w:ascii="IBM Plex Sans" w:hAnsi="IBM Plex Sans" w:cs="IBM Plex Sans" w:eastAsia="IBM Plex Sans"/>
-        </w:rPr>
-        <w:pStyle w:val="P68B1DB1-Normal2"/>
-      </w:pPr>
-      <w:r>
-        <w:t xml:space="preserve">Chúng tôi trân trọng và cảm ơn sự ủng hộ không ngừng của bạn dành cho Deriv và mong chờ được gặp bạn!</w:t>
-      </w:r>
-    </w:p>
-    <w:p>
-      <w:pPr>
-        <w:rPr>
-          <w:rFonts w:ascii="IBM Plex Sans" w:hAnsi="IBM Plex Sans" w:cs="IBM Plex Sans" w:eastAsia="IBM Plex Sans"/>
-        </w:rPr>
-      </w:pPr>
-    </w:p>
-    <w:p>
-      <w:pPr>
-        <w:rPr>
-          <w:rFonts w:ascii="IBM Plex Sans" w:hAnsi="IBM Plex Sans" w:cs="IBM Plex Sans" w:eastAsia="IBM Plex Sans"/>
-        </w:rPr>
-        <w:pStyle w:val="P68B1DB1-Normal2"/>
-      </w:pPr>
-      <w:r>
-        <w:t xml:space="preserve">P.S. Chúng tôi sẽ tặng các sản phẩm quảng bá miễn phí của Deriv. Đừng bỏ lỡ cơ hội này!</w:t>
-      </w:r>
-    </w:p>
-    <w:p>
-      <w:pPr>
-        <w:rPr>
-          <w:rFonts w:ascii="IBM Plex Sans" w:hAnsi="IBM Plex Sans" w:cs="IBM Plex Sans" w:eastAsia="IBM Plex Sans"/>
-        </w:rPr>
-      </w:pPr>
-    </w:p>
-    <w:p>
-      <w:pPr>
-        <w:rPr>
-          <w:rFonts w:ascii="IBM Plex Sans" w:hAnsi="IBM Plex Sans" w:cs="IBM Plex Sans" w:eastAsia="IBM Plex Sans"/>
-        </w:rPr>
-        <w:pStyle w:val="P68B1DB1-Normal2"/>
-      </w:pPr>
-      <w:r>
-        <w:t xml:space="preserve">Nếu bạn có bất cứ thắc mắc nào, liên hệ với chúng tôi qua [AFFILIATE MANAGER NO] (Viber/WhatsApp) | [AFFILIATE MANAGER EMAIL]</w:t>
+        <w:t>วิธีการจอง?</w:t>
+      </w:r>
+    </w:p>
+    <w:p>
+      <w:pPr>
+        <w:rPr>
+          <w:rFonts w:ascii="IBM Plex Sans" w:hAnsi="IBM Plex Sans" w:cs="IBM Plex Sans" w:eastAsia="IBM Plex Sans"/>
+        </w:rPr>
+        <w:pStyle w:val="P68B1DB1-Normal2"/>
+      </w:pPr>
+      <w:r>
+        <w:t xml:space="preserve">Chọn ngày giờ và phản hồi email này trước ngày [DATE] (ưu tiên đơn đăng ký sớm)</w:t>
+      </w:r>
+    </w:p>
+    <w:p>
+      <w:pPr>
+        <w:rPr>
+          <w:rFonts w:ascii="IBM Plex Sans" w:hAnsi="IBM Plex Sans" w:cs="IBM Plex Sans" w:eastAsia="IBM Plex Sans"/>
+        </w:rPr>
+      </w:pPr>
+    </w:p>
+    <w:p>
+      <w:pPr>
+        <w:rPr>
+          <w:rFonts w:ascii="IBM Plex Sans" w:hAnsi="IBM Plex Sans" w:cs="IBM Plex Sans" w:eastAsia="IBM Plex Sans"/>
+        </w:rPr>
+        <w:pStyle w:val="P68B1DB1-Normal2"/>
+      </w:pPr>
+      <w:r>
+        <w:t xml:space="preserve">คุณสามารถพาลูกค้าและเพื่อนๆ ที่สนใจเกี่ยวกับการซื้อขายที่ Deriv มาด้วยได้</w:t>
+      </w:r>
+    </w:p>
+    <w:p>
+      <w:pPr>
+        <w:rPr>
+          <w:rFonts w:ascii="IBM Plex Sans" w:hAnsi="IBM Plex Sans" w:cs="IBM Plex Sans" w:eastAsia="IBM Plex Sans"/>
+        </w:rPr>
+      </w:pPr>
+    </w:p>
+    <w:p>
+      <w:pPr>
+        <w:rPr>
+          <w:rFonts w:ascii="IBM Plex Sans" w:hAnsi="IBM Plex Sans" w:cs="IBM Plex Sans" w:eastAsia="IBM Plex Sans"/>
+        </w:rPr>
+        <w:pStyle w:val="P68B1DB1-Normal2"/>
+      </w:pPr>
+      <w:r>
+        <w:t xml:space="preserve">ขอบคุณสำหรับการสนับสนุนอย่างต่อเนื่องและหวังว่าจะได้พบกันเร็วๆ นี้!</w:t>
+      </w:r>
+    </w:p>
+    <w:p>
+      <w:pPr>
+        <w:rPr>
+          <w:rFonts w:ascii="IBM Plex Sans" w:hAnsi="IBM Plex Sans" w:cs="IBM Plex Sans" w:eastAsia="IBM Plex Sans"/>
+        </w:rPr>
+      </w:pPr>
+    </w:p>
+    <w:p>
+      <w:pPr>
+        <w:rPr>
+          <w:rFonts w:ascii="IBM Plex Sans" w:hAnsi="IBM Plex Sans" w:cs="IBM Plex Sans" w:eastAsia="IBM Plex Sans"/>
+        </w:rPr>
+        <w:pStyle w:val="P68B1DB1-Normal2"/>
+      </w:pPr>
+      <w:r>
+        <w:t xml:space="preserve">ป.ล. เราจะแจกสินค้าของ Deriv ฟรี อย่าพลาดโอกาสนี้!</w:t>
+      </w:r>
+    </w:p>
+    <w:p>
+      <w:pPr>
+        <w:rPr>
+          <w:rFonts w:ascii="IBM Plex Sans" w:hAnsi="IBM Plex Sans" w:cs="IBM Plex Sans" w:eastAsia="IBM Plex Sans"/>
+        </w:rPr>
+      </w:pPr>
+    </w:p>
+    <w:p>
+      <w:pPr>
+        <w:rPr>
+          <w:rFonts w:ascii="IBM Plex Sans" w:hAnsi="IBM Plex Sans" w:cs="IBM Plex Sans" w:eastAsia="IBM Plex Sans"/>
+        </w:rPr>
+        <w:pStyle w:val="P68B1DB1-Normal2"/>
+      </w:pPr>
+      <w:r>
+        <w:t xml:space="preserve">หากคุณมีคำถามใดๆ โปรดติดต่อเราผ่านทาง [AFFILIATE MANAGER NO] (Viber/WhatsApp) | [AFFILIATE MANAGER EMAIL]</w:t>
       </w:r>
     </w:p>
     <w:p>
@@ -1815,11 +1803,11 @@
         <w:rPr>
           <w:b w:val="1"/>
         </w:rPr>
-        <w:t>THAI</w:t>
-        <w:br w:type="textWrapping"/>
-      </w:r>
-      <w:r>
-        <w:t xml:space="preserve">Back to</w:t>
+        <w:t>ภาษาไทย</w:t>
+        <w:br w:type="textWrapping"/>
+      </w:r>
+      <w:r>
+        <w:t>กลับไปที่</w:t>
       </w:r>
       <w:r>
         <w:rPr>
@@ -1834,7 +1822,7 @@
             <w:color w:val="1155cc"/>
             <w:u w:val="single"/>
           </w:rPr>
-          <w:t>English</w:t>
+          <w:t>ภาษาอังกฤษ</w:t>
         </w:r>
       </w:hyperlink>
     </w:p>
@@ -1858,7 +1846,7 @@
         <w:rPr>
           <w:b w:val="1"/>
         </w:rPr>
-        <w:t xml:space="preserve">Subject line:</w:t>
+        <w:t xml:space="preserve">หัวเรื่อง: </w:t>
       </w:r>
       <w:r>
         <w:br w:type="textWrapping"/>
@@ -1870,7 +1858,7 @@
         <w:rPr>
           <w:b w:val="1"/>
         </w:rPr>
-        <w:t>Body:</w:t>
+        <w:t>เนื้อหา:</w:t>
       </w:r>
     </w:p>
     <w:p>
@@ -1896,16 +1884,10 @@
         <w:pStyle w:val="P68B1DB1-Normal2"/>
       </w:pPr>
       <w:r>
-        <w:t xml:space="preserve">ข่าวดี! พวกเราจะมาเยือน [CITY NAME] ในช่วงตั้งแต่วันที่</w:t>
-      </w:r>
-      <w:r>
-        <w:rPr>
-          <w:b w:val="1"/>
-        </w:rPr>
-        <w:t xml:space="preserve"> </w:t>
-      </w:r>
-      <w:r>
-        <w:t xml:space="preserve">[DATE] ถึงวันที่ [DATE] ปี ค.ศ. 2023 โดยทีมงานพันธมิตรของเราซึ่งนำโดยผู้จัดการประจำประเทศ [COUNTRY] คือคุณ  [AFFILIATE MANAGER NAME] นั้นตั้งตารอที่จะได้พบปะกับคุณในการนัดพบส่วนตัวรอบพิเศษ</w:t>
+        <w:t xml:space="preserve">ข่าวดี! พวกเราจะมาเยือน [CITY NAME] ในช่วงตั้งแต่วันที่ </w:t>
+      </w:r>
+      <w:r>
+        <w:t xml:space="preserve">[DATE] ถึงวันที่ [DATE] ปี ค.ศ. 2023 โดยทีมงานพันธมิตรของเราซึ่งนำโดยผู้จัดการประจำประเทศ [COUNTRY] คือคุณ [AFFILIATE MANAGER NAME] นั้นตั้งตารอที่จะได้พบปะกับคุณในการนัดพบส่วนตัวรอบพิเศษ</w:t>
       </w:r>
     </w:p>
     <w:p>
@@ -1942,7 +1924,7 @@
         <w:pStyle w:val="P68B1DB1-Normal4"/>
       </w:pPr>
       <w:r>
-        <w:t>เมื่อไร?</w:t>
+        <w:t>เมื่อไหร่?</w:t>
       </w:r>
     </w:p>
     <w:p>
@@ -2083,7 +2065,7 @@
         <w:pStyle w:val="P68B1DB1-Normal2"/>
       </w:pPr>
       <w:r>
-        <w:t xml:space="preserve">หากคุณมีข้อสงสัย โปรดติดต่อเราผ่านทาง </w:t>
+        <w:t xml:space="preserve">หากคุณมีคำถามใดๆ โปรดติดต่อเราผ่านทาง </w:t>
       </w:r>
     </w:p>
     <w:p>

</xml_diff>